<commit_message>
finished test cases documentation
</commit_message>
<xml_diff>
--- a/p1_llamadas/ssoo_p1_100370386_100370405.docx
+++ b/p1_llamadas/ssoo_p1_100370386_100370405.docx
@@ -582,419 +582,406 @@
         <w:t>Conclusions …...……………………………………………………………..</w:t>
       </w:r>
       <w:r>
-        <w:t>……………………….</w:t>
-      </w:r>
+        <w:t>……………………….  12</w:t>
+      </w:r>
+    </w:p>
+    <w:p>
+      <w:pPr>
+        <w:spacing w:line="480" w:lineRule="auto"/>
+        <w:jc w:val="both"/>
+      </w:pPr>
+    </w:p>
+    <w:p>
+      <w:pPr>
+        <w:spacing w:line="480" w:lineRule="auto"/>
+        <w:jc w:val="both"/>
+      </w:pPr>
+    </w:p>
+    <w:p>
+      <w:pPr>
+        <w:spacing w:line="480" w:lineRule="auto"/>
+        <w:jc w:val="both"/>
+      </w:pPr>
+    </w:p>
+    <w:p>
+      <w:pPr>
+        <w:spacing w:line="480" w:lineRule="auto"/>
+        <w:jc w:val="both"/>
+      </w:pPr>
+    </w:p>
+    <w:p>
+      <w:pPr>
+        <w:spacing w:line="480" w:lineRule="auto"/>
+        <w:jc w:val="both"/>
+      </w:pPr>
+    </w:p>
+    <w:p>
+      <w:pPr>
+        <w:spacing w:line="480" w:lineRule="auto"/>
+        <w:jc w:val="both"/>
+      </w:pPr>
+    </w:p>
+    <w:p>
+      <w:pPr>
+        <w:spacing w:line="480" w:lineRule="auto"/>
+        <w:jc w:val="both"/>
+      </w:pPr>
+    </w:p>
+    <w:p>
+      <w:pPr>
+        <w:spacing w:line="480" w:lineRule="auto"/>
+        <w:jc w:val="both"/>
+      </w:pPr>
+    </w:p>
+    <w:p>
+      <w:pPr>
+        <w:spacing w:line="480" w:lineRule="auto"/>
+        <w:jc w:val="both"/>
+      </w:pPr>
+    </w:p>
+    <w:p>
+      <w:pPr>
+        <w:spacing w:line="480" w:lineRule="auto"/>
+        <w:jc w:val="both"/>
+      </w:pPr>
+    </w:p>
+    <w:p>
+      <w:pPr>
+        <w:spacing w:line="276" w:lineRule="auto"/>
+        <w:jc w:val="both"/>
+      </w:pPr>
+    </w:p>
+    <w:p>
+      <w:pPr>
+        <w:spacing w:line="276" w:lineRule="auto"/>
+        <w:jc w:val="both"/>
+        <w:rPr>
+          <w:b/>
+        </w:rPr>
+      </w:pPr>
+    </w:p>
+    <w:p>
+      <w:pPr>
+        <w:spacing w:line="480" w:lineRule="auto"/>
+        <w:jc w:val="both"/>
+        <w:rPr>
+          <w:b/>
+        </w:rPr>
+      </w:pPr>
+      <w:r>
+        <w:rPr>
+          <w:b/>
+        </w:rPr>
+        <w:t>1.</w:t>
+      </w:r>
+      <w:r>
+        <w:rPr>
+          <w:b/>
+        </w:rPr>
+        <w:t xml:space="preserve"> </w:t>
+      </w:r>
+      <w:r>
+        <w:rPr>
+          <w:b/>
+        </w:rPr>
+        <w:t>Description of Code</w:t>
+      </w:r>
+    </w:p>
+    <w:p>
+      <w:pPr>
+        <w:rPr>
+          <w:b/>
+        </w:rPr>
+      </w:pPr>
+      <w:proofErr w:type="spellStart"/>
+      <w:proofErr w:type="gramStart"/>
+      <w:r>
+        <w:rPr>
+          <w:b/>
+        </w:rPr>
+        <w:t>mycat</w:t>
+      </w:r>
+      <w:proofErr w:type="spellEnd"/>
+      <w:proofErr w:type="gramEnd"/>
+    </w:p>
+    <w:p>
+      <w:pPr>
+        <w:rPr>
+          <w:b/>
+        </w:rPr>
+      </w:pPr>
+    </w:p>
+    <w:p>
+      <w:pPr>
+        <w:rPr>
+          <w:b/>
+        </w:rPr>
+      </w:pPr>
+    </w:p>
+    <w:p>
+      <w:pPr>
+        <w:rPr>
+          <w:b/>
+        </w:rPr>
+      </w:pPr>
+    </w:p>
+    <w:p>
+      <w:pPr>
+        <w:rPr>
+          <w:b/>
+        </w:rPr>
+      </w:pPr>
+    </w:p>
+    <w:p>
+      <w:pPr>
+        <w:rPr>
+          <w:b/>
+        </w:rPr>
+      </w:pPr>
+    </w:p>
+    <w:p>
+      <w:pPr>
+        <w:rPr>
+          <w:b/>
+        </w:rPr>
+      </w:pPr>
+    </w:p>
+    <w:p>
+      <w:pPr>
+        <w:rPr>
+          <w:b/>
+        </w:rPr>
+      </w:pPr>
+    </w:p>
+    <w:p>
+      <w:pPr>
+        <w:rPr>
+          <w:b/>
+        </w:rPr>
+      </w:pPr>
+    </w:p>
+    <w:p>
+      <w:pPr>
+        <w:rPr>
+          <w:b/>
+        </w:rPr>
+      </w:pPr>
+    </w:p>
+    <w:p>
+      <w:pPr>
+        <w:rPr>
+          <w:b/>
+        </w:rPr>
+      </w:pPr>
+    </w:p>
+    <w:p>
+      <w:pPr>
+        <w:rPr>
+          <w:b/>
+        </w:rPr>
+      </w:pPr>
+    </w:p>
+    <w:p>
+      <w:pPr>
+        <w:rPr>
+          <w:b/>
+        </w:rPr>
+      </w:pPr>
+    </w:p>
+    <w:p>
+      <w:pPr>
+        <w:rPr>
+          <w:b/>
+        </w:rPr>
+      </w:pPr>
+    </w:p>
+    <w:p>
+      <w:pPr>
+        <w:rPr>
+          <w:b/>
+        </w:rPr>
+      </w:pPr>
+    </w:p>
+    <w:p>
+      <w:pPr>
+        <w:rPr>
+          <w:b/>
+        </w:rPr>
+      </w:pPr>
+    </w:p>
+    <w:p>
+      <w:pPr>
+        <w:rPr>
+          <w:b/>
+        </w:rPr>
+      </w:pPr>
+    </w:p>
+    <w:p>
+      <w:pPr>
+        <w:rPr>
+          <w:b/>
+        </w:rPr>
+      </w:pPr>
+    </w:p>
+    <w:p>
+      <w:pPr>
+        <w:rPr>
+          <w:b/>
+        </w:rPr>
+      </w:pPr>
+    </w:p>
+    <w:p>
+      <w:pPr>
+        <w:rPr>
+          <w:b/>
+        </w:rPr>
+      </w:pPr>
+    </w:p>
+    <w:p>
+      <w:pPr>
+        <w:rPr>
+          <w:b/>
+        </w:rPr>
+      </w:pPr>
+    </w:p>
+    <w:p>
+      <w:pPr>
+        <w:rPr>
+          <w:b/>
+        </w:rPr>
+      </w:pPr>
+    </w:p>
+    <w:p>
+      <w:pPr>
+        <w:rPr>
+          <w:b/>
+        </w:rPr>
+      </w:pPr>
+    </w:p>
+    <w:p>
+      <w:pPr>
+        <w:rPr>
+          <w:b/>
+        </w:rPr>
+      </w:pPr>
+    </w:p>
+    <w:p>
+      <w:pPr>
+        <w:rPr>
+          <w:b/>
+        </w:rPr>
+      </w:pPr>
+    </w:p>
+    <w:p>
+      <w:pPr>
+        <w:rPr>
+          <w:b/>
+        </w:rPr>
+      </w:pPr>
+    </w:p>
+    <w:p>
+      <w:pPr>
+        <w:rPr>
+          <w:b/>
+        </w:rPr>
+      </w:pPr>
+    </w:p>
+    <w:p>
+      <w:pPr>
+        <w:rPr>
+          <w:b/>
+        </w:rPr>
+      </w:pPr>
+    </w:p>
+    <w:p>
+      <w:pPr>
+        <w:rPr>
+          <w:b/>
+        </w:rPr>
+      </w:pPr>
+    </w:p>
+    <w:p>
+      <w:pPr>
+        <w:rPr>
+          <w:b/>
+        </w:rPr>
+      </w:pPr>
+    </w:p>
+    <w:p>
+      <w:pPr>
+        <w:rPr>
+          <w:b/>
+        </w:rPr>
+      </w:pPr>
+    </w:p>
+    <w:p>
+      <w:pPr>
+        <w:rPr>
+          <w:b/>
+        </w:rPr>
+      </w:pPr>
+    </w:p>
+    <w:p>
+      <w:pPr>
+        <w:rPr>
+          <w:b/>
+        </w:rPr>
+      </w:pPr>
+    </w:p>
+    <w:p>
+      <w:pPr>
+        <w:rPr>
+          <w:b/>
+        </w:rPr>
+      </w:pPr>
+    </w:p>
+    <w:p>
+      <w:pPr>
+        <w:rPr>
+          <w:b/>
+        </w:rPr>
+      </w:pPr>
+    </w:p>
+    <w:p>
+      <w:pPr>
+        <w:rPr>
+          <w:b/>
+        </w:rPr>
+      </w:pPr>
+    </w:p>
+    <w:p>
+      <w:pPr>
+        <w:rPr>
+          <w:b/>
+        </w:rPr>
+      </w:pPr>
+    </w:p>
+    <w:p>
+      <w:pPr>
+        <w:rPr>
+          <w:b/>
+        </w:rPr>
+      </w:pPr>
+    </w:p>
+    <w:p>
+      <w:pPr>
+        <w:spacing w:line="276" w:lineRule="auto"/>
+        <w:jc w:val="both"/>
+        <w:rPr>
+          <w:b/>
+        </w:rPr>
+      </w:pPr>
+    </w:p>
+    <w:p>
+      <w:pPr>
+        <w:spacing w:line="276" w:lineRule="auto"/>
+        <w:jc w:val="both"/>
+        <w:rPr>
+          <w:b/>
+        </w:rPr>
+      </w:pPr>
       <w:bookmarkStart w:id="0" w:name="_GoBack"/>
       <w:bookmarkEnd w:id="0"/>
-      <w:r>
-        <w:t xml:space="preserve">  12</w:t>
-      </w:r>
-    </w:p>
-    <w:p>
-      <w:pPr>
-        <w:spacing w:line="480" w:lineRule="auto"/>
-        <w:jc w:val="both"/>
-      </w:pPr>
-    </w:p>
-    <w:p>
-      <w:pPr>
-        <w:spacing w:line="480" w:lineRule="auto"/>
-        <w:jc w:val="both"/>
-      </w:pPr>
-    </w:p>
-    <w:p>
-      <w:pPr>
-        <w:spacing w:line="480" w:lineRule="auto"/>
-        <w:jc w:val="both"/>
-      </w:pPr>
-    </w:p>
-    <w:p>
-      <w:pPr>
-        <w:spacing w:line="480" w:lineRule="auto"/>
-        <w:jc w:val="both"/>
-      </w:pPr>
-    </w:p>
-    <w:p>
-      <w:pPr>
-        <w:spacing w:line="480" w:lineRule="auto"/>
-        <w:jc w:val="both"/>
-      </w:pPr>
-    </w:p>
-    <w:p>
-      <w:pPr>
-        <w:spacing w:line="480" w:lineRule="auto"/>
-        <w:jc w:val="both"/>
-      </w:pPr>
-    </w:p>
-    <w:p>
-      <w:pPr>
-        <w:spacing w:line="480" w:lineRule="auto"/>
-        <w:jc w:val="both"/>
-      </w:pPr>
-    </w:p>
-    <w:p>
-      <w:pPr>
-        <w:spacing w:line="480" w:lineRule="auto"/>
-        <w:jc w:val="both"/>
-      </w:pPr>
-    </w:p>
-    <w:p>
-      <w:pPr>
-        <w:spacing w:line="480" w:lineRule="auto"/>
-        <w:jc w:val="both"/>
-      </w:pPr>
-    </w:p>
-    <w:p>
-      <w:pPr>
-        <w:spacing w:line="480" w:lineRule="auto"/>
-        <w:jc w:val="both"/>
-      </w:pPr>
-    </w:p>
-    <w:p>
-      <w:pPr>
-        <w:spacing w:line="276" w:lineRule="auto"/>
-        <w:jc w:val="both"/>
-      </w:pPr>
-    </w:p>
-    <w:p>
-      <w:pPr>
-        <w:spacing w:line="276" w:lineRule="auto"/>
-        <w:jc w:val="both"/>
-        <w:rPr>
-          <w:b/>
-        </w:rPr>
-      </w:pPr>
-    </w:p>
-    <w:p>
-      <w:pPr>
-        <w:spacing w:line="480" w:lineRule="auto"/>
-        <w:jc w:val="both"/>
-        <w:rPr>
-          <w:b/>
-        </w:rPr>
-      </w:pPr>
-      <w:r>
-        <w:rPr>
-          <w:b/>
-        </w:rPr>
-        <w:t>1.</w:t>
-      </w:r>
-      <w:r>
-        <w:rPr>
-          <w:b/>
-        </w:rPr>
-        <w:t xml:space="preserve"> </w:t>
-      </w:r>
-      <w:r>
-        <w:rPr>
-          <w:b/>
-        </w:rPr>
-        <w:t>Description of Code</w:t>
-      </w:r>
-    </w:p>
-    <w:p>
-      <w:pPr>
-        <w:rPr>
-          <w:b/>
-        </w:rPr>
-      </w:pPr>
-      <w:proofErr w:type="spellStart"/>
-      <w:proofErr w:type="gramStart"/>
-      <w:r>
-        <w:rPr>
-          <w:b/>
-        </w:rPr>
-        <w:t>mycat</w:t>
-      </w:r>
-      <w:proofErr w:type="spellEnd"/>
-      <w:proofErr w:type="gramEnd"/>
-    </w:p>
-    <w:p>
-      <w:pPr>
-        <w:rPr>
-          <w:b/>
-        </w:rPr>
-      </w:pPr>
-    </w:p>
-    <w:p>
-      <w:pPr>
-        <w:rPr>
-          <w:b/>
-        </w:rPr>
-      </w:pPr>
-    </w:p>
-    <w:p>
-      <w:pPr>
-        <w:rPr>
-          <w:b/>
-        </w:rPr>
-      </w:pPr>
-    </w:p>
-    <w:p>
-      <w:pPr>
-        <w:rPr>
-          <w:b/>
-        </w:rPr>
-      </w:pPr>
-    </w:p>
-    <w:p>
-      <w:pPr>
-        <w:rPr>
-          <w:b/>
-        </w:rPr>
-      </w:pPr>
-    </w:p>
-    <w:p>
-      <w:pPr>
-        <w:rPr>
-          <w:b/>
-        </w:rPr>
-      </w:pPr>
-    </w:p>
-    <w:p>
-      <w:pPr>
-        <w:rPr>
-          <w:b/>
-        </w:rPr>
-      </w:pPr>
-    </w:p>
-    <w:p>
-      <w:pPr>
-        <w:rPr>
-          <w:b/>
-        </w:rPr>
-      </w:pPr>
-    </w:p>
-    <w:p>
-      <w:pPr>
-        <w:rPr>
-          <w:b/>
-        </w:rPr>
-      </w:pPr>
-    </w:p>
-    <w:p>
-      <w:pPr>
-        <w:rPr>
-          <w:b/>
-        </w:rPr>
-      </w:pPr>
-    </w:p>
-    <w:p>
-      <w:pPr>
-        <w:rPr>
-          <w:b/>
-        </w:rPr>
-      </w:pPr>
-    </w:p>
-    <w:p>
-      <w:pPr>
-        <w:rPr>
-          <w:b/>
-        </w:rPr>
-      </w:pPr>
-    </w:p>
-    <w:p>
-      <w:pPr>
-        <w:rPr>
-          <w:b/>
-        </w:rPr>
-      </w:pPr>
-    </w:p>
-    <w:p>
-      <w:pPr>
-        <w:rPr>
-          <w:b/>
-        </w:rPr>
-      </w:pPr>
-    </w:p>
-    <w:p>
-      <w:pPr>
-        <w:rPr>
-          <w:b/>
-        </w:rPr>
-      </w:pPr>
-    </w:p>
-    <w:p>
-      <w:pPr>
-        <w:rPr>
-          <w:b/>
-        </w:rPr>
-      </w:pPr>
-    </w:p>
-    <w:p>
-      <w:pPr>
-        <w:rPr>
-          <w:b/>
-        </w:rPr>
-      </w:pPr>
-    </w:p>
-    <w:p>
-      <w:pPr>
-        <w:rPr>
-          <w:b/>
-        </w:rPr>
-      </w:pPr>
-    </w:p>
-    <w:p>
-      <w:pPr>
-        <w:rPr>
-          <w:b/>
-        </w:rPr>
-      </w:pPr>
-    </w:p>
-    <w:p>
-      <w:pPr>
-        <w:rPr>
-          <w:b/>
-        </w:rPr>
-      </w:pPr>
-    </w:p>
-    <w:p>
-      <w:pPr>
-        <w:rPr>
-          <w:b/>
-        </w:rPr>
-      </w:pPr>
-    </w:p>
-    <w:p>
-      <w:pPr>
-        <w:rPr>
-          <w:b/>
-        </w:rPr>
-      </w:pPr>
-    </w:p>
-    <w:p>
-      <w:pPr>
-        <w:rPr>
-          <w:b/>
-        </w:rPr>
-      </w:pPr>
-    </w:p>
-    <w:p>
-      <w:pPr>
-        <w:rPr>
-          <w:b/>
-        </w:rPr>
-      </w:pPr>
-    </w:p>
-    <w:p>
-      <w:pPr>
-        <w:rPr>
-          <w:b/>
-        </w:rPr>
-      </w:pPr>
-    </w:p>
-    <w:p>
-      <w:pPr>
-        <w:rPr>
-          <w:b/>
-        </w:rPr>
-      </w:pPr>
-    </w:p>
-    <w:p>
-      <w:pPr>
-        <w:rPr>
-          <w:b/>
-        </w:rPr>
-      </w:pPr>
-    </w:p>
-    <w:p>
-      <w:pPr>
-        <w:rPr>
-          <w:b/>
-        </w:rPr>
-      </w:pPr>
-    </w:p>
-    <w:p>
-      <w:pPr>
-        <w:rPr>
-          <w:b/>
-        </w:rPr>
-      </w:pPr>
-    </w:p>
-    <w:p>
-      <w:pPr>
-        <w:rPr>
-          <w:b/>
-        </w:rPr>
-      </w:pPr>
-    </w:p>
-    <w:p>
-      <w:pPr>
-        <w:rPr>
-          <w:b/>
-        </w:rPr>
-      </w:pPr>
-    </w:p>
-    <w:p>
-      <w:pPr>
-        <w:rPr>
-          <w:b/>
-        </w:rPr>
-      </w:pPr>
-    </w:p>
-    <w:p>
-      <w:pPr>
-        <w:rPr>
-          <w:b/>
-        </w:rPr>
-      </w:pPr>
-    </w:p>
-    <w:p>
-      <w:pPr>
-        <w:rPr>
-          <w:b/>
-        </w:rPr>
-      </w:pPr>
-    </w:p>
-    <w:p>
-      <w:pPr>
-        <w:rPr>
-          <w:b/>
-        </w:rPr>
-      </w:pPr>
-    </w:p>
-    <w:p>
-      <w:pPr>
-        <w:rPr>
-          <w:b/>
-        </w:rPr>
-      </w:pPr>
-    </w:p>
-    <w:p>
-      <w:pPr>
-        <w:rPr>
-          <w:b/>
-        </w:rPr>
-      </w:pPr>
-    </w:p>
-    <w:p/>
-    <w:p>
-      <w:pPr>
-        <w:spacing w:line="276" w:lineRule="auto"/>
-        <w:jc w:val="both"/>
-        <w:rPr>
-          <w:b/>
-        </w:rPr>
-      </w:pPr>
-    </w:p>
-    <w:p>
-      <w:pPr>
-        <w:spacing w:line="276" w:lineRule="auto"/>
-        <w:jc w:val="both"/>
-        <w:rPr>
-          <w:b/>
-        </w:rPr>
-      </w:pPr>
-    </w:p>
-    <w:p>
-      <w:pPr>
-        <w:spacing w:line="276" w:lineRule="auto"/>
-        <w:jc w:val="both"/>
-        <w:rPr>
-          <w:b/>
-        </w:rPr>
-      </w:pPr>
     </w:p>
     <w:p>
       <w:pPr>
@@ -2201,11 +2188,17 @@
       <w:r>
         <w:t xml:space="preserve">, a file, we could a “couldn’t open directory: Not a directory” error, indicating that </w:t>
       </w:r>
+      <w:r>
+        <w:t>“</w:t>
+      </w:r>
       <w:proofErr w:type="spellStart"/>
       <w:r>
         <w:t>opendir</w:t>
       </w:r>
       <w:proofErr w:type="spellEnd"/>
+      <w:r>
+        <w:t>”</w:t>
+      </w:r>
       <w:r>
         <w:t xml:space="preserve"> had correctly failed to stop the completion of </w:t>
       </w:r>
@@ -2358,6 +2351,11 @@
       </w:pPr>
     </w:p>
     <w:p>
+      <w:pPr>
+        <w:spacing w:line="276" w:lineRule="auto"/>
+      </w:pPr>
+    </w:p>
+    <w:p>
       <w:r>
         <w:br w:type="page"/>
       </w:r>
@@ -2396,6 +2394,617 @@
       <w:r>
         <w:t xml:space="preserve">, </w:t>
       </w:r>
+      <w:r>
+        <w:t>was intended to obtain the current directory and list all the regular files that it contains along with their sizes in bytes</w:t>
+      </w:r>
+      <w:r>
+        <w:t xml:space="preserve"> using the commands </w:t>
+      </w:r>
+      <w:proofErr w:type="spellStart"/>
+      <w:r>
+        <w:rPr>
+          <w:i/>
+        </w:rPr>
+        <w:t>opendir</w:t>
+      </w:r>
+      <w:proofErr w:type="spellEnd"/>
+      <w:r>
+        <w:rPr>
+          <w:i/>
+        </w:rPr>
+        <w:t xml:space="preserve">, </w:t>
+      </w:r>
+      <w:proofErr w:type="spellStart"/>
+      <w:r>
+        <w:rPr>
+          <w:i/>
+        </w:rPr>
+        <w:t>readdir</w:t>
+      </w:r>
+      <w:proofErr w:type="spellEnd"/>
+      <w:r>
+        <w:rPr>
+          <w:i/>
+        </w:rPr>
+        <w:t xml:space="preserve">, open, </w:t>
+      </w:r>
+      <w:proofErr w:type="spellStart"/>
+      <w:r>
+        <w:rPr>
+          <w:i/>
+        </w:rPr>
+        <w:t>lseek</w:t>
+      </w:r>
+      <w:proofErr w:type="spellEnd"/>
+      <w:r>
+        <w:rPr>
+          <w:i/>
+        </w:rPr>
+        <w:t xml:space="preserve">, close, </w:t>
+      </w:r>
+      <w:proofErr w:type="spellStart"/>
+      <w:r>
+        <w:rPr>
+          <w:i/>
+        </w:rPr>
+        <w:t>printf</w:t>
+      </w:r>
+      <w:proofErr w:type="spellEnd"/>
+      <w:r>
+        <w:rPr>
+          <w:i/>
+        </w:rPr>
+        <w:t>,</w:t>
+      </w:r>
+      <w:r>
+        <w:t xml:space="preserve"> and </w:t>
+      </w:r>
+      <w:proofErr w:type="spellStart"/>
+      <w:r>
+        <w:rPr>
+          <w:i/>
+        </w:rPr>
+        <w:t>closedir</w:t>
+      </w:r>
+      <w:proofErr w:type="spellEnd"/>
+      <w:r>
+        <w:t>.</w:t>
+      </w:r>
+    </w:p>
+    <w:p>
+      <w:pPr>
+        <w:spacing w:line="276" w:lineRule="auto"/>
+      </w:pPr>
+    </w:p>
+    <w:p>
+      <w:pPr>
+        <w:spacing w:line="276" w:lineRule="auto"/>
+      </w:pPr>
+      <w:r>
+        <w:rPr>
+          <w:i/>
+        </w:rPr>
+        <w:t>Test 1.  Basic Functionality</w:t>
+      </w:r>
+    </w:p>
+    <w:p>
+      <w:pPr>
+        <w:spacing w:line="276" w:lineRule="auto"/>
+      </w:pPr>
+      <w:r>
+        <w:tab/>
+        <w:t xml:space="preserve">To the above effect, we would expect that </w:t>
+      </w:r>
+      <w:r>
+        <w:t xml:space="preserve">after </w:t>
+      </w:r>
+      <w:r>
+        <w:t xml:space="preserve">running </w:t>
+      </w:r>
+      <w:proofErr w:type="spellStart"/>
+      <w:r>
+        <w:rPr>
+          <w:b/>
+        </w:rPr>
+        <w:t>mysize</w:t>
+      </w:r>
+      <w:proofErr w:type="spellEnd"/>
+      <w:r>
+        <w:t xml:space="preserve"> from within a </w:t>
+      </w:r>
+      <w:r>
+        <w:t>directory like p1_tests, with .txt files of certain sizes</w:t>
+      </w:r>
+      <w:r>
+        <w:t xml:space="preserve">, we could compare the output to the output of running </w:t>
+      </w:r>
+      <w:proofErr w:type="spellStart"/>
+      <w:r>
+        <w:rPr>
+          <w:b/>
+        </w:rPr>
+        <w:t>ls</w:t>
+      </w:r>
+      <w:proofErr w:type="spellEnd"/>
+      <w:r>
+        <w:rPr>
+          <w:b/>
+        </w:rPr>
+        <w:t xml:space="preserve"> –f –l </w:t>
+      </w:r>
+      <w:r>
+        <w:t xml:space="preserve">within that same p1_tests directory and be able to manually verify that all the regular files listed with the latter appear in the former run.  We could also compare the sizes listed to see that they match.  Thus, for the original p1_tests directory provided, which contained f1.txt and f2.txt, we would expect </w:t>
+      </w:r>
+      <w:proofErr w:type="spellStart"/>
+      <w:r>
+        <w:rPr>
+          <w:b/>
+        </w:rPr>
+        <w:t>mysize</w:t>
+      </w:r>
+      <w:proofErr w:type="spellEnd"/>
+      <w:r>
+        <w:t xml:space="preserve"> run from within p1_tests to produce an output of only one line of  “f1.txt</w:t>
+      </w:r>
+      <w:r>
+        <w:tab/>
+        <w:t xml:space="preserve">87” </w:t>
+      </w:r>
+      <w:proofErr w:type="gramStart"/>
+      <w:r>
+        <w:t>and  another</w:t>
+      </w:r>
+      <w:proofErr w:type="gramEnd"/>
+      <w:r>
+        <w:t xml:space="preserve"> of “f2.txt</w:t>
+      </w:r>
+      <w:r>
+        <w:tab/>
+        <w:t>87”</w:t>
+      </w:r>
+      <w:r>
+        <w:rPr>
+          <w:b/>
+        </w:rPr>
+        <w:t xml:space="preserve"> </w:t>
+      </w:r>
+      <w:r>
+        <w:t xml:space="preserve">because running </w:t>
+      </w:r>
+      <w:proofErr w:type="spellStart"/>
+      <w:r>
+        <w:rPr>
+          <w:b/>
+        </w:rPr>
+        <w:t>ls</w:t>
+      </w:r>
+      <w:proofErr w:type="spellEnd"/>
+      <w:r>
+        <w:rPr>
+          <w:b/>
+        </w:rPr>
+        <w:t xml:space="preserve"> –f –l </w:t>
+      </w:r>
+      <w:r>
+        <w:t xml:space="preserve">indicates that p1_tests only contains those two regular files, and references to two directories (. and ..) which should be ignored because they are </w:t>
+      </w:r>
+      <w:r>
+        <w:rPr>
+          <w:i/>
+        </w:rPr>
+        <w:t>not</w:t>
+      </w:r>
+      <w:r>
+        <w:t xml:space="preserve"> regular files.</w:t>
+      </w:r>
+      <w:r>
+        <w:t xml:space="preserve">  It also indicates that their sizes are both 87.  And indeed, our expectations were met when running </w:t>
+      </w:r>
+      <w:proofErr w:type="spellStart"/>
+      <w:r>
+        <w:rPr>
+          <w:b/>
+        </w:rPr>
+        <w:t>mysize</w:t>
+      </w:r>
+      <w:proofErr w:type="spellEnd"/>
+      <w:r>
+        <w:t xml:space="preserve"> on the original p1_tests.</w:t>
+      </w:r>
+    </w:p>
+    <w:p>
+      <w:pPr>
+        <w:spacing w:line="276" w:lineRule="auto"/>
+      </w:pPr>
+    </w:p>
+    <w:p>
+      <w:pPr>
+        <w:spacing w:line="276" w:lineRule="auto"/>
+      </w:pPr>
+      <w:r>
+        <w:rPr>
+          <w:i/>
+        </w:rPr>
+        <w:t xml:space="preserve">Test 2.  Functionality with </w:t>
+      </w:r>
+      <w:r>
+        <w:rPr>
+          <w:i/>
+        </w:rPr>
+        <w:t>Empty Directories</w:t>
+      </w:r>
+    </w:p>
+    <w:p>
+      <w:pPr>
+        <w:spacing w:line="276" w:lineRule="auto"/>
+      </w:pPr>
+      <w:r>
+        <w:tab/>
+        <w:t xml:space="preserve">An edge case would be to see how </w:t>
+      </w:r>
+      <w:proofErr w:type="spellStart"/>
+      <w:r>
+        <w:rPr>
+          <w:b/>
+        </w:rPr>
+        <w:t>mysize</w:t>
+      </w:r>
+      <w:proofErr w:type="spellEnd"/>
+      <w:r>
+        <w:t xml:space="preserve"> handles current directories that are empty.  To that effect, we ran </w:t>
+      </w:r>
+      <w:proofErr w:type="spellStart"/>
+      <w:r>
+        <w:rPr>
+          <w:b/>
+        </w:rPr>
+        <w:t>mysize</w:t>
+      </w:r>
+      <w:proofErr w:type="spellEnd"/>
+      <w:r>
+        <w:t xml:space="preserve"> from empty, an empty directory, expecting that no errors nor no output would result.  There should be no errors because </w:t>
+      </w:r>
+      <w:proofErr w:type="spellStart"/>
+      <w:r>
+        <w:rPr>
+          <w:b/>
+        </w:rPr>
+        <w:t>mysize</w:t>
+      </w:r>
+      <w:proofErr w:type="spellEnd"/>
+      <w:r>
+        <w:t xml:space="preserve"> should have no problem reading empty directories.  All that would happen is that when an empty directory, </w:t>
+      </w:r>
+      <w:proofErr w:type="spellStart"/>
+      <w:r>
+        <w:t>dirp</w:t>
+      </w:r>
+      <w:proofErr w:type="spellEnd"/>
+      <w:r>
+        <w:t xml:space="preserve">, is read, </w:t>
+      </w:r>
+      <w:proofErr w:type="spellStart"/>
+      <w:r>
+        <w:t>dp</w:t>
+      </w:r>
+      <w:proofErr w:type="spellEnd"/>
+      <w:r>
+        <w:t xml:space="preserve">, a pointer to a </w:t>
+      </w:r>
+      <w:proofErr w:type="spellStart"/>
+      <w:r>
+        <w:t>dirent</w:t>
+      </w:r>
+      <w:proofErr w:type="spellEnd"/>
+      <w:r>
+        <w:t xml:space="preserve"> structure referencing the next entry in the </w:t>
+      </w:r>
+      <w:proofErr w:type="spellStart"/>
+      <w:r>
+        <w:t>dirp</w:t>
+      </w:r>
+      <w:proofErr w:type="spellEnd"/>
+      <w:r>
+        <w:t xml:space="preserve"> would merely only ever point to the references </w:t>
+      </w:r>
+      <w:proofErr w:type="gramStart"/>
+      <w:r>
+        <w:t>to .</w:t>
+      </w:r>
+      <w:proofErr w:type="gramEnd"/>
+      <w:r>
+        <w:t xml:space="preserve"> </w:t>
+      </w:r>
+      <w:proofErr w:type="gramStart"/>
+      <w:r>
+        <w:t>and</w:t>
+      </w:r>
+      <w:proofErr w:type="gramEnd"/>
+      <w:r>
+        <w:t xml:space="preserve"> .. </w:t>
+      </w:r>
+      <w:proofErr w:type="gramStart"/>
+      <w:r>
+        <w:t>that</w:t>
+      </w:r>
+      <w:proofErr w:type="gramEnd"/>
+      <w:r>
+        <w:t xml:space="preserve"> exist within every directory.  Because those are not regular </w:t>
+      </w:r>
+      <w:proofErr w:type="spellStart"/>
+      <w:r>
+        <w:t>dirent</w:t>
+      </w:r>
+      <w:proofErr w:type="spellEnd"/>
+      <w:r>
+        <w:t xml:space="preserve"> structure types, they would merely be skipped over (bypassing any attempts to “open” them) until </w:t>
+      </w:r>
+      <w:proofErr w:type="spellStart"/>
+      <w:r>
+        <w:t>readdir</w:t>
+      </w:r>
+      <w:proofErr w:type="spellEnd"/>
+      <w:r>
+        <w:t xml:space="preserve"> recognizes there are no other entries exist in the directory, thereby setting </w:t>
+      </w:r>
+      <w:proofErr w:type="spellStart"/>
+      <w:r>
+        <w:t>dp</w:t>
+      </w:r>
+      <w:proofErr w:type="spellEnd"/>
+      <w:r>
+        <w:t xml:space="preserve"> = NULL and closing out </w:t>
+      </w:r>
+      <w:proofErr w:type="spellStart"/>
+      <w:r>
+        <w:t>dirp</w:t>
+      </w:r>
+      <w:proofErr w:type="spellEnd"/>
+      <w:r>
+        <w:t xml:space="preserve"> with nothing ever having been printed (i.e. no output).  Indeed, our expectations were met when we ran </w:t>
+      </w:r>
+      <w:proofErr w:type="spellStart"/>
+      <w:r>
+        <w:rPr>
+          <w:b/>
+        </w:rPr>
+        <w:t>mysize</w:t>
+      </w:r>
+      <w:proofErr w:type="spellEnd"/>
+      <w:r>
+        <w:t xml:space="preserve"> from empty.</w:t>
+      </w:r>
+    </w:p>
+    <w:p>
+      <w:pPr>
+        <w:spacing w:line="276" w:lineRule="auto"/>
+      </w:pPr>
+    </w:p>
+    <w:p>
+      <w:pPr>
+        <w:spacing w:line="276" w:lineRule="auto"/>
+      </w:pPr>
+      <w:r>
+        <w:rPr>
+          <w:i/>
+        </w:rPr>
+        <w:t>Test 3.  Functionality with no-read Files</w:t>
+      </w:r>
+    </w:p>
+    <w:p>
+      <w:pPr>
+        <w:spacing w:line="276" w:lineRule="auto"/>
+      </w:pPr>
+      <w:r>
+        <w:tab/>
+        <w:t xml:space="preserve">An edge case would be to see how </w:t>
+      </w:r>
+      <w:proofErr w:type="spellStart"/>
+      <w:r>
+        <w:rPr>
+          <w:b/>
+        </w:rPr>
+        <w:t>mysize</w:t>
+      </w:r>
+      <w:proofErr w:type="spellEnd"/>
+      <w:r>
+        <w:t xml:space="preserve"> handles current directories that have files that lack read permissions.  To that effect, we ran </w:t>
+      </w:r>
+      <w:proofErr w:type="spellStart"/>
+      <w:r>
+        <w:rPr>
+          <w:b/>
+        </w:rPr>
+        <w:t>mysize</w:t>
+      </w:r>
+      <w:proofErr w:type="spellEnd"/>
+      <w:r>
+        <w:t xml:space="preserve"> from p1_tests, having added f5.txt, a file with no-read permission.  We expected that until that point, any files read (i.e. f1.txt </w:t>
+      </w:r>
+      <w:r>
+        <w:sym w:font="Wingdings" w:char="F0E0"/>
+      </w:r>
+      <w:r>
+        <w:t xml:space="preserve"> f4.txt) would have their data outputted with their associated file size, but when f5.txt would be read, </w:t>
+      </w:r>
+      <w:r>
+        <w:t xml:space="preserve">“open” on that file would return a file descriptor value &lt;0, so </w:t>
+      </w:r>
+      <w:r>
+        <w:t xml:space="preserve">an open error would be printed and the program would exit because -1 would be returned to indicate the error inhibiting completion.  Indeed, when we ran </w:t>
+      </w:r>
+      <w:proofErr w:type="spellStart"/>
+      <w:r>
+        <w:rPr>
+          <w:b/>
+        </w:rPr>
+        <w:t>mysize</w:t>
+      </w:r>
+      <w:proofErr w:type="spellEnd"/>
+      <w:r>
+        <w:rPr>
+          <w:b/>
+        </w:rPr>
+        <w:t xml:space="preserve"> </w:t>
+      </w:r>
+      <w:r>
+        <w:t xml:space="preserve">on this updated p1_tests directory, files f1.txt to f4.txt were read and sizes output, but when the program reached f5.txt, the open error “Error opening the file: Permission denied” was printed and the program exited upon return.  </w:t>
+      </w:r>
+    </w:p>
+    <w:p>
+      <w:pPr>
+        <w:spacing w:line="276" w:lineRule="auto"/>
+      </w:pPr>
+    </w:p>
+    <w:p>
+      <w:pPr>
+        <w:spacing w:line="276" w:lineRule="auto"/>
+      </w:pPr>
+      <w:r>
+        <w:rPr>
+          <w:i/>
+        </w:rPr>
+        <w:t>Test 4</w:t>
+      </w:r>
+      <w:r>
+        <w:rPr>
+          <w:i/>
+        </w:rPr>
+        <w:t xml:space="preserve">.  Functionality with no-read </w:t>
+      </w:r>
+      <w:r>
+        <w:rPr>
+          <w:i/>
+        </w:rPr>
+        <w:t>Directories</w:t>
+      </w:r>
+    </w:p>
+    <w:p>
+      <w:pPr>
+        <w:spacing w:line="276" w:lineRule="auto"/>
+      </w:pPr>
+      <w:r>
+        <w:tab/>
+        <w:t xml:space="preserve">An edge case would be to see how </w:t>
+      </w:r>
+      <w:proofErr w:type="spellStart"/>
+      <w:r>
+        <w:rPr>
+          <w:b/>
+        </w:rPr>
+        <w:t>mysize</w:t>
+      </w:r>
+      <w:proofErr w:type="spellEnd"/>
+      <w:r>
+        <w:t xml:space="preserve"> handles current directories that lack read permissions.  To that effect, we ran </w:t>
+      </w:r>
+      <w:proofErr w:type="spellStart"/>
+      <w:r>
+        <w:rPr>
+          <w:b/>
+        </w:rPr>
+        <w:t>mysize</w:t>
+      </w:r>
+      <w:proofErr w:type="spellEnd"/>
+      <w:r>
+        <w:t xml:space="preserve"> </w:t>
+      </w:r>
+      <w:r>
+        <w:t xml:space="preserve">from </w:t>
+      </w:r>
+      <w:proofErr w:type="spellStart"/>
+      <w:r>
+        <w:t>noread</w:t>
+      </w:r>
+      <w:proofErr w:type="spellEnd"/>
+      <w:r>
+        <w:t xml:space="preserve">, a directory we created with no read-write-execute permissions (using the command </w:t>
+      </w:r>
+      <w:proofErr w:type="spellStart"/>
+      <w:r>
+        <w:rPr>
+          <w:b/>
+        </w:rPr>
+        <w:t>chmod</w:t>
+      </w:r>
+      <w:proofErr w:type="spellEnd"/>
+      <w:r>
+        <w:rPr>
+          <w:b/>
+        </w:rPr>
+        <w:t xml:space="preserve"> 000 </w:t>
+      </w:r>
+      <w:proofErr w:type="spellStart"/>
+      <w:r>
+        <w:rPr>
+          <w:b/>
+        </w:rPr>
+        <w:t>noread</w:t>
+      </w:r>
+      <w:proofErr w:type="spellEnd"/>
+      <w:r>
+        <w:t>).  We expected the output to be non-existent, with only a permission error printed.  This is because an attempt to “</w:t>
+      </w:r>
+      <w:proofErr w:type="spellStart"/>
+      <w:r>
+        <w:t>opendir</w:t>
+      </w:r>
+      <w:proofErr w:type="spellEnd"/>
+      <w:r>
+        <w:t xml:space="preserve">” on </w:t>
+      </w:r>
+      <w:proofErr w:type="spellStart"/>
+      <w:r>
+        <w:t>noread</w:t>
+      </w:r>
+      <w:proofErr w:type="spellEnd"/>
+      <w:r>
+        <w:t xml:space="preserve"> should have resulted in a NULL pointer reference for a directory stream, signaling that a permission error would be printed and -1 would be returned to exit the program.  Indeed, running </w:t>
+      </w:r>
+      <w:proofErr w:type="spellStart"/>
+      <w:r>
+        <w:rPr>
+          <w:b/>
+        </w:rPr>
+        <w:t>mysize</w:t>
+      </w:r>
+      <w:proofErr w:type="spellEnd"/>
+      <w:r>
+        <w:t xml:space="preserve"> on </w:t>
+      </w:r>
+      <w:proofErr w:type="spellStart"/>
+      <w:r>
+        <w:t>noread</w:t>
+      </w:r>
+      <w:proofErr w:type="spellEnd"/>
+      <w:r>
+        <w:t>, we got the error “couldn’t open directory: Permission denied,” and no output.</w:t>
+      </w:r>
+    </w:p>
+    <w:p>
+      <w:pPr>
+        <w:spacing w:line="276" w:lineRule="auto"/>
+      </w:pPr>
+    </w:p>
+    <w:p>
+      <w:pPr>
+        <w:spacing w:line="276" w:lineRule="auto"/>
+      </w:pPr>
+    </w:p>
+    <w:p>
+      <w:pPr>
+        <w:spacing w:line="276" w:lineRule="auto"/>
+      </w:pPr>
+    </w:p>
+    <w:p>
+      <w:pPr>
+        <w:spacing w:line="276" w:lineRule="auto"/>
+      </w:pPr>
+    </w:p>
+    <w:p>
+      <w:pPr>
+        <w:spacing w:line="276" w:lineRule="auto"/>
+      </w:pPr>
     </w:p>
     <w:sectPr>
       <w:headerReference w:type="default" r:id="rId10"/>
@@ -2532,7 +3141,7 @@
         <w:rFonts w:ascii="Times New Roman" w:hAnsi="Times New Roman" w:cs="Times New Roman"/>
         <w:noProof/>
       </w:rPr>
-      <w:t>2</w:t>
+      <w:t>11</w:t>
     </w:r>
     <w:r>
       <w:rPr>
@@ -4024,7 +4633,7 @@
 </file>
 
 <file path=customXml/itemProps1.xml><?xml version="1.0" encoding="utf-8"?>
-<ds:datastoreItem xmlns:ds="http://schemas.openxmlformats.org/officeDocument/2006/customXml" ds:itemID="{8B7B975F-0065-F146-8FDB-FA052665F4BC}">
+<ds:datastoreItem xmlns:ds="http://schemas.openxmlformats.org/officeDocument/2006/customXml" ds:itemID="{DB6F2D82-C260-1748-B099-AE96BF38BAB0}">
   <ds:schemaRefs>
     <ds:schemaRef ds:uri="http://schemas.openxmlformats.org/officeDocument/2006/bibliography"/>
   </ds:schemaRefs>

</xml_diff>